<commit_message>
11.30 maybe second or third commit
</commit_message>
<xml_diff>
--- a/project component.docx
+++ b/project component.docx
@@ -332,15 +332,7 @@
         <w:rPr>
           <w:rFonts w:hint="default"/>
         </w:rPr>
-        <w:t>- In the player Class, define different moves th</w:t>
-      </w:r>
-      <w:bookmarkStart w:id="0" w:name="_GoBack"/>
-      <w:bookmarkEnd w:id="0"/>
-      <w:r>
-        <w:rPr>
-          <w:rFonts w:hint="default"/>
-        </w:rPr>
-        <w:t xml:space="preserve">at the player could take, including </w:t>
+        <w:t xml:space="preserve">- In the player Class, define different moves that the player could take, including </w:t>
       </w:r>
     </w:p>
     <w:p>
@@ -484,55 +476,112 @@
     </w:p>
     <w:p>
       <w:pPr>
-        <w:rPr>
-          <w:rFonts w:hint="default"/>
-        </w:rPr>
-      </w:pPr>
-      <w:r>
-        <w:rPr>
-          <w:rFonts w:hint="default"/>
-        </w:rPr>
-        <w:t xml:space="preserve">6. (highlight, difficult) draw the map on canvas </w:t>
-      </w:r>
-    </w:p>
-    <w:p>
-      <w:pPr>
-        <w:rPr>
-          <w:rFonts w:hint="default"/>
-        </w:rPr>
-      </w:pPr>
-    </w:p>
-    <w:p>
-      <w:pPr>
-        <w:rPr>
-          <w:rFonts w:hint="default"/>
-        </w:rPr>
-      </w:pPr>
-      <w:r>
-        <w:rPr>
-          <w:rFonts w:hint="default"/>
-        </w:rPr>
-        <w:t>7. make the map more aesthetically appealing</w:t>
-      </w:r>
-    </w:p>
-    <w:p>
-      <w:pPr>
-        <w:rPr>
-          <w:rFonts w:hint="default"/>
-        </w:rPr>
-      </w:pPr>
-    </w:p>
-    <w:p>
-      <w:pPr>
-        <w:rPr>
-          <w:rFonts w:hint="default"/>
-        </w:rPr>
-      </w:pPr>
-      <w:r>
-        <w:rPr>
-          <w:rFonts w:hint="default"/>
-        </w:rPr>
-        <w:t xml:space="preserve">8. write instructions </w:t>
+        <w:numPr>
+          <w:ilvl w:val="0"/>
+          <w:numId w:val="0"/>
+        </w:numPr>
+        <w:rPr>
+          <w:rFonts w:hint="default"/>
+          <w:highlight w:val="yellow"/>
+        </w:rPr>
+      </w:pPr>
+      <w:r>
+        <w:rPr>
+          <w:rFonts w:hint="default"/>
+          <w:highlight w:val="yellow"/>
+        </w:rPr>
+        <w:t>6. design how to make multiplayers play on the same device</w:t>
+      </w:r>
+    </w:p>
+    <w:p>
+      <w:pPr>
+        <w:rPr>
+          <w:rFonts w:hint="default"/>
+        </w:rPr>
+      </w:pPr>
+    </w:p>
+    <w:p>
+      <w:pPr>
+        <w:numPr>
+          <w:ilvl w:val="0"/>
+          <w:numId w:val="0"/>
+        </w:numPr>
+        <w:rPr>
+          <w:rFonts w:hint="default"/>
+          <w:highlight w:val="yellow"/>
+        </w:rPr>
+      </w:pPr>
+      <w:r>
+        <w:rPr>
+          <w:rFonts w:hint="default"/>
+          <w:highlight w:val="yellow"/>
+        </w:rPr>
+        <w:t xml:space="preserve">7. using modes to switch between screens </w:t>
+      </w:r>
+    </w:p>
+    <w:p>
+      <w:pPr>
+        <w:numPr>
+          <w:ilvl w:val="0"/>
+          <w:numId w:val="0"/>
+        </w:numPr>
+        <w:rPr>
+          <w:rFonts w:hint="default"/>
+          <w:highlight w:val="yellow"/>
+        </w:rPr>
+      </w:pPr>
+    </w:p>
+    <w:p>
+      <w:pPr>
+        <w:rPr>
+          <w:rFonts w:hint="default"/>
+        </w:rPr>
+      </w:pPr>
+      <w:r>
+        <w:rPr>
+          <w:rFonts w:hint="default"/>
+        </w:rPr>
+        <w:t xml:space="preserve">8. (highlight, difficult) draw the map on canvas </w:t>
+      </w:r>
+    </w:p>
+    <w:p>
+      <w:pPr>
+        <w:rPr>
+          <w:rFonts w:hint="default"/>
+        </w:rPr>
+      </w:pPr>
+    </w:p>
+    <w:p>
+      <w:pPr>
+        <w:rPr>
+          <w:rFonts w:hint="default"/>
+        </w:rPr>
+      </w:pPr>
+      <w:r>
+        <w:rPr>
+          <w:rFonts w:hint="default"/>
+        </w:rPr>
+        <w:t>9. make the map more aesthetically appealing</w:t>
+      </w:r>
+    </w:p>
+    <w:p>
+      <w:pPr>
+        <w:rPr>
+          <w:rFonts w:hint="default"/>
+        </w:rPr>
+      </w:pPr>
+    </w:p>
+    <w:p>
+      <w:pPr>
+        <w:rPr>
+          <w:rFonts w:hint="default"/>
+        </w:rPr>
+      </w:pPr>
+      <w:r>
+        <w:rPr>
+          <w:rFonts w:hint="default"/>
+        </w:rPr>
+        <w:t xml:space="preserve">10. write instructions </w:t>
       </w:r>
     </w:p>
     <w:p>
@@ -966,6 +1015,7 @@
           <w:rFonts w:hint="default"/>
           <w:b/>
           <w:bCs/>
+          <w:lang w:val="en-US" w:eastAsia="zh-CN"/>
         </w:rPr>
       </w:pPr>
       <w:r>
@@ -982,8 +1032,24 @@
       <w:pPr>
         <w:rPr>
           <w:rFonts w:hint="default"/>
-        </w:rPr>
-      </w:pPr>
+          <w:b/>
+          <w:bCs/>
+          <w:lang w:val="en-US" w:eastAsia="zh-CN"/>
+        </w:rPr>
+      </w:pPr>
+    </w:p>
+    <w:p>
+      <w:pPr>
+        <w:rPr>
+          <w:rFonts w:hint="default"/>
+        </w:rPr>
+      </w:pPr>
+      <w:r>
+        <w:rPr>
+          <w:rFonts w:hint="default"/>
+        </w:rPr>
+        <w:t>Version Control Plan</w:t>
+      </w:r>
     </w:p>
     <w:p>
       <w:pPr>
@@ -996,6 +1062,171 @@
           <w:rFonts w:hint="default"/>
         </w:rPr>
         <w:t>I will be using Github to back up my code.</w:t>
+      </w:r>
+    </w:p>
+    <w:p>
+      <w:pPr>
+        <w:rPr>
+          <w:rFonts w:hint="default"/>
+        </w:rPr>
+      </w:pPr>
+    </w:p>
+    <w:p>
+      <w:pPr>
+        <w:rPr>
+          <w:rFonts w:hint="default"/>
+        </w:rPr>
+      </w:pPr>
+    </w:p>
+    <w:p>
+      <w:pPr>
+        <w:rPr>
+          <w:rFonts w:hint="default"/>
+        </w:rPr>
+      </w:pPr>
+      <w:r>
+        <w:rPr>
+          <w:rFonts w:hint="default"/>
+        </w:rPr>
+        <w:t>Timeline Plan:</w:t>
+      </w:r>
+    </w:p>
+    <w:p>
+      <w:pPr>
+        <w:numPr>
+          <w:ilvl w:val="0"/>
+          <w:numId w:val="0"/>
+        </w:numPr>
+        <w:rPr>
+          <w:rFonts w:hint="default"/>
+        </w:rPr>
+      </w:pPr>
+      <w:r>
+        <w:rPr>
+          <w:rFonts w:hint="default"/>
+          <w:highlight w:val="yellow"/>
+        </w:rPr>
+        <w:t>6. design how to make multiplayers play on the same device</w:t>
+      </w:r>
+    </w:p>
+    <w:p>
+      <w:pPr>
+        <w:numPr>
+          <w:ilvl w:val="0"/>
+          <w:numId w:val="0"/>
+        </w:numPr>
+        <w:rPr>
+          <w:rFonts w:hint="default"/>
+          <w:highlight w:val="yellow"/>
+        </w:rPr>
+      </w:pPr>
+      <w:r>
+        <w:rPr>
+          <w:rFonts w:hint="default"/>
+          <w:highlight w:val="yellow"/>
+        </w:rPr>
+        <w:t xml:space="preserve">7. using modes to switch between screens </w:t>
+      </w:r>
+    </w:p>
+    <w:p>
+      <w:pPr>
+        <w:rPr>
+          <w:rFonts w:hint="default"/>
+        </w:rPr>
+      </w:pPr>
+    </w:p>
+    <w:p>
+      <w:pPr>
+        <w:rPr>
+          <w:rFonts w:hint="default"/>
+        </w:rPr>
+      </w:pPr>
+    </w:p>
+    <w:p>
+      <w:pPr>
+        <w:rPr>
+          <w:rFonts w:hint="default"/>
+        </w:rPr>
+      </w:pPr>
+    </w:p>
+    <w:p>
+      <w:pPr>
+        <w:rPr>
+          <w:rFonts w:hint="default"/>
+        </w:rPr>
+      </w:pPr>
+    </w:p>
+    <w:p>
+      <w:pPr>
+        <w:rPr>
+          <w:rFonts w:hint="default"/>
+          <w:b/>
+          <w:bCs/>
+        </w:rPr>
+      </w:pPr>
+      <w:r>
+        <w:rPr>
+          <w:rFonts w:hint="default"/>
+          <w:b/>
+          <w:bCs/>
+        </w:rPr>
+        <w:t xml:space="preserve">TP2 </w:t>
+      </w:r>
+      <w:r>
+        <w:rPr>
+          <w:rFonts w:hint="default"/>
+          <w:b/>
+          <w:bCs/>
+          <w:lang w:eastAsia="zh-CN"/>
+        </w:rPr>
+        <w:t>Update</w:t>
+      </w:r>
+    </w:p>
+    <w:p>
+      <w:pPr>
+        <w:rPr>
+          <w:rFonts w:hint="default"/>
+        </w:rPr>
+      </w:pPr>
+    </w:p>
+    <w:p>
+      <w:pPr>
+        <w:rPr>
+          <w:rFonts w:hint="default"/>
+        </w:rPr>
+      </w:pPr>
+      <w:r>
+        <w:rPr>
+          <w:rFonts w:hint="default"/>
+        </w:rPr>
+        <w:t>write button class</w:t>
+      </w:r>
+    </w:p>
+    <w:p>
+      <w:pPr>
+        <w:rPr>
+          <w:rFonts w:hint="default"/>
+        </w:rPr>
+      </w:pPr>
+      <w:r>
+        <w:rPr>
+          <w:rFonts w:hint="default"/>
+        </w:rPr>
+        <w:t>change</w:t>
+      </w:r>
+      <w:r>
+        <w:rPr>
+          <w:rFonts w:hint="default"/>
+        </w:rPr>
+        <w:t xml:space="preserve"> of story board (some change of </w:t>
+      </w:r>
+      <w:bookmarkStart w:id="0" w:name="_GoBack"/>
+      <w:bookmarkEnd w:id="0"/>
+      <w:r>
+        <w:rPr>
+          <w:rFonts w:hint="default"/>
+        </w:rPr>
+        <w:t>UI)</w:t>
       </w:r>
     </w:p>
     <w:p>

</xml_diff>